<commit_message>
Enhance documentation generation by adding visualizations for demographic characteristics, mortality distribution, and categorical variables. Update image paths and improve the layout of the analysis sections in the report. Verify visualization paths in the script for better error handling.
</commit_message>
<xml_diff>
--- a/reports/dokumentasi/BAB_4_Analisis_dan_Pembahasan.docx
+++ b/reports/dokumentasi/BAB_4_Analisis_dan_Pembahasan.docx
@@ -75,6 +75,57 @@
       </w:r>
     </w:p>
     <w:p>
+      <w:pPr>
+        <w:jc w:val="center"/>
+      </w:pPr>
+      <w:r>
+        <w:drawing>
+          <wp:inline xmlns:a="http://schemas.openxmlformats.org/drawingml/2006/main" xmlns:pic="http://schemas.openxmlformats.org/drawingml/2006/picture">
+            <wp:extent cx="4572000" cy="3409725"/>
+            <wp:docPr id="1" name="Picture 1"/>
+            <wp:cNvGraphicFramePr>
+              <a:graphicFrameLocks noChangeAspect="1"/>
+            </wp:cNvGraphicFramePr>
+            <a:graphic>
+              <a:graphicData uri="http://schemas.openxmlformats.org/drawingml/2006/picture">
+                <pic:pic>
+                  <pic:nvPicPr>
+                    <pic:cNvPr id="0" name="1_distribusi_jenis_kelamin.png"/>
+                    <pic:cNvPicPr/>
+                  </pic:nvPicPr>
+                  <pic:blipFill>
+                    <a:blip r:embed="rId9"/>
+                    <a:stretch>
+                      <a:fillRect/>
+                    </a:stretch>
+                  </pic:blipFill>
+                  <pic:spPr>
+                    <a:xfrm>
+                      <a:off x="0" y="0"/>
+                      <a:ext cx="4572000" cy="3409725"/>
+                    </a:xfrm>
+                    <a:prstGeom prst="rect"/>
+                  </pic:spPr>
+                </pic:pic>
+              </a:graphicData>
+            </a:graphic>
+          </wp:inline>
+        </w:drawing>
+      </w:r>
+    </w:p>
+    <w:p>
+      <w:pPr>
+        <w:jc w:val="center"/>
+      </w:pPr>
+      <w:r>
+        <w:rPr>
+          <w:i/>
+          <w:sz w:val="20"/>
+        </w:rPr>
+        <w:t>Gambar 4.1 Distribusi Pasien Berdasarkan Jenis Kelamin</w:t>
+      </w:r>
+    </w:p>
+    <w:p>
       <w:r>
         <w:rPr>
           <w:rFonts w:ascii="Times New Roman" w:hAnsi="Times New Roman"/>
@@ -103,7 +154,19 @@
         <w:rPr>
           <w:rFonts w:ascii="Times New Roman" w:hAnsi="Times New Roman"/>
         </w:rPr>
-        <w:t xml:space="preserve">. Distribusi usia menunjukkan </w:t>
+        <w:t xml:space="preserve">. Seperti terlihat pada </w:t>
+      </w:r>
+      <w:r>
+        <w:rPr>
+          <w:b/>
+        </w:rPr>
+        <w:t>Gambar 4.1</w:t>
+      </w:r>
+      <w:r>
+        <w:rPr>
+          <w:rFonts w:ascii="Times New Roman" w:hAnsi="Times New Roman"/>
+        </w:rPr>
+        <w:t xml:space="preserve">, distribusi jenis kelamin menunjukkan dominasi laki-laki dengan proporsi 70%. Distribusi usia menunjukkan </w:t>
       </w:r>
       <w:r>
         <w:rPr>
@@ -162,6 +225,123 @@
       <w:pPr>
         <w:jc w:val="center"/>
       </w:pPr>
+      <w:r>
+        <w:drawing>
+          <wp:inline xmlns:a="http://schemas.openxmlformats.org/drawingml/2006/main" xmlns:pic="http://schemas.openxmlformats.org/drawingml/2006/picture">
+            <wp:extent cx="5486400" cy="2502047"/>
+            <wp:docPr id="2" name="Picture 2"/>
+            <wp:cNvGraphicFramePr>
+              <a:graphicFrameLocks noChangeAspect="1"/>
+            </wp:cNvGraphicFramePr>
+            <a:graphic>
+              <a:graphicData uri="http://schemas.openxmlformats.org/drawingml/2006/picture">
+                <pic:pic>
+                  <pic:nvPicPr>
+                    <pic:cNvPr id="0" name="2_distribusi_mortalitas.png"/>
+                    <pic:cNvPicPr/>
+                  </pic:nvPicPr>
+                  <pic:blipFill>
+                    <a:blip r:embed="rId10"/>
+                    <a:stretch>
+                      <a:fillRect/>
+                    </a:stretch>
+                  </pic:blipFill>
+                  <pic:spPr>
+                    <a:xfrm>
+                      <a:off x="0" y="0"/>
+                      <a:ext cx="5486400" cy="2502047"/>
+                    </a:xfrm>
+                    <a:prstGeom prst="rect"/>
+                  </pic:spPr>
+                </pic:pic>
+              </a:graphicData>
+            </a:graphic>
+          </wp:inline>
+        </w:drawing>
+      </w:r>
+    </w:p>
+    <w:p>
+      <w:pPr>
+        <w:jc w:val="center"/>
+      </w:pPr>
+      <w:r>
+        <w:rPr>
+          <w:i/>
+          <w:sz w:val="20"/>
+        </w:rPr>
+        <w:t>Gambar 4.2 Distribusi Mortalitas Pasien</w:t>
+      </w:r>
+    </w:p>
+    <w:p>
+      <w:r>
+        <w:rPr>
+          <w:rFonts w:ascii="Times New Roman" w:hAnsi="Times New Roman"/>
+        </w:rPr>
+        <w:t xml:space="preserve">Seperti terlihat pada </w:t>
+      </w:r>
+      <w:r>
+        <w:rPr>
+          <w:b/>
+        </w:rPr>
+        <w:t>Gambar 4.2</w:t>
+      </w:r>
+      <w:r>
+        <w:rPr>
+          <w:rFonts w:ascii="Times New Roman" w:hAnsi="Times New Roman"/>
+        </w:rPr>
+        <w:t>, distribusi mortalitas menunjukkan keseimbangan yang baik antara kedua kelas, dengan pie chart dan bar chart yang menunjukkan proporsi yang hampir sama. Distribusi yang seimbang ini penting untuk memastikan bahwa model dapat mempelajari pola dari kedua kelas dengan proporsi yang sama, sehingga tidak bias terhadap kelas mayoritas.</w:t>
+      </w:r>
+    </w:p>
+    <w:p>
+      <w:pPr>
+        <w:jc w:val="center"/>
+      </w:pPr>
+      <w:r>
+        <w:drawing>
+          <wp:inline xmlns:a="http://schemas.openxmlformats.org/drawingml/2006/main" xmlns:pic="http://schemas.openxmlformats.org/drawingml/2006/picture">
+            <wp:extent cx="5486400" cy="3908896"/>
+            <wp:docPr id="3" name="Picture 3"/>
+            <wp:cNvGraphicFramePr>
+              <a:graphicFrameLocks noChangeAspect="1"/>
+            </wp:cNvGraphicFramePr>
+            <a:graphic>
+              <a:graphicData uri="http://schemas.openxmlformats.org/drawingml/2006/picture">
+                <pic:pic>
+                  <pic:nvPicPr>
+                    <pic:cNvPr id="0" name="3_distribusi_los.png"/>
+                    <pic:cNvPicPr/>
+                  </pic:nvPicPr>
+                  <pic:blipFill>
+                    <a:blip r:embed="rId11"/>
+                    <a:stretch>
+                      <a:fillRect/>
+                    </a:stretch>
+                  </pic:blipFill>
+                  <pic:spPr>
+                    <a:xfrm>
+                      <a:off x="0" y="0"/>
+                      <a:ext cx="5486400" cy="3908896"/>
+                    </a:xfrm>
+                    <a:prstGeom prst="rect"/>
+                  </pic:spPr>
+                </pic:pic>
+              </a:graphicData>
+            </a:graphic>
+          </wp:inline>
+        </w:drawing>
+      </w:r>
+    </w:p>
+    <w:p>
+      <w:pPr>
+        <w:jc w:val="center"/>
+      </w:pPr>
+      <w:r>
+        <w:rPr>
+          <w:i/>
+          <w:sz w:val="20"/>
+        </w:rPr>
+        <w:t>Gambar 4.3 Analisis Distribusi Length of Stay (LOS)</w:t>
+      </w:r>
     </w:p>
     <w:p>
       <w:r>
@@ -244,11 +424,6 @@
       </w:r>
     </w:p>
     <w:p>
-      <w:pPr>
-        <w:jc w:val="center"/>
-      </w:pPr>
-    </w:p>
-    <w:p>
       <w:r>
         <w:rPr>
           <w:b/>
@@ -259,31 +434,31 @@
         <w:rPr>
           <w:rFonts w:ascii="Times New Roman" w:hAnsi="Times New Roman"/>
         </w:rPr>
-        <w:t xml:space="preserve">Dataset mengandung berbagai variabel kategorikal yang mencerminkan karakteristik pasien. Seperti terlihat pada </w:t>
+        <w:t xml:space="preserve">Dataset mengandung berbagai variabel kategorikal yang mencerminkan karakteristik pasien. Variabel </w:t>
       </w:r>
       <w:r>
         <w:rPr>
           <w:b/>
         </w:rPr>
-        <w:t>Gambar 4.1</w:t>
+        <w:t>Sex</w:t>
       </w:r>
       <w:r>
         <w:rPr>
           <w:rFonts w:ascii="Times New Roman" w:hAnsi="Times New Roman"/>
         </w:rPr>
-        <w:t xml:space="preserve">, variabel </w:t>
+        <w:t xml:space="preserve"> merupakan variabel binary (M/F) dengan distribusi 70% laki-laki (468 pasien) dan 30% perempuan (201 pasien), seperti terlihat pada </w:t>
       </w:r>
       <w:r>
         <w:rPr>
           <w:b/>
         </w:rPr>
-        <w:t>Sex</w:t>
+        <w:t>Gambar 4.1 di bagian Karakteristik Demografis</w:t>
       </w:r>
       <w:r>
         <w:rPr>
           <w:rFonts w:ascii="Times New Roman" w:hAnsi="Times New Roman"/>
         </w:rPr>
-        <w:t xml:space="preserve"> merupakan variabel binary (M/F) dengan distribusi 70% laki-laki (468 pasien) dan 30% perempuan (201 pasien). Variabel-variabel binary lainnya meliputi </w:t>
+        <w:t xml:space="preserve">. Variabel-variabel binary lainnya meliputi </w:t>
       </w:r>
       <w:r>
         <w:rPr>
@@ -326,91 +501,313 @@
       <w:pPr>
         <w:jc w:val="center"/>
       </w:pPr>
-    </w:p>
-    <w:p>
-      <w:r>
-        <w:rPr>
-          <w:b/>
-        </w:rPr>
-        <w:t xml:space="preserve">Variabel Numerik: </w:t>
-      </w:r>
-      <w:r>
-        <w:rPr>
-          <w:rFonts w:ascii="Times New Roman" w:hAnsi="Times New Roman"/>
-        </w:rPr>
-        <w:t xml:space="preserve">Analisis variabel numerik menunjukkan karakteristik sebagai berikut: </w:t>
-      </w:r>
-      <w:r>
-        <w:rPr>
-          <w:b/>
-        </w:rPr>
-        <w:t>BMI menunjukkan rata-rata 20.61 dengan standar deviasi 2.62</w:t>
-      </w:r>
-      <w:r>
-        <w:rPr>
-          <w:rFonts w:ascii="Times New Roman" w:hAnsi="Times New Roman"/>
-        </w:rPr>
-        <w:t xml:space="preserve">, yang mengindikasikan bahwa sebagian besar pasien memiliki BMI rendah, kemungkinan terkait dengan malnutrisi yang sering terjadi pada pasien pneumonia usia lanjut. </w:t>
-      </w:r>
-      <w:r>
-        <w:rPr>
-          <w:b/>
-        </w:rPr>
-        <w:t>Gambar 4.4</w:t>
-      </w:r>
-      <w:r>
-        <w:rPr>
-          <w:rFonts w:ascii="Times New Roman" w:hAnsi="Times New Roman"/>
-        </w:rPr>
-        <w:t xml:space="preserve"> menunjukkan distribusi usia pasien dengan rata-rata 77.64 tahun, yang konsisten dengan karakteristik populasi geriatri. Box plot menunjukkan bahwa pasien dengan mortalitas cenderung memiliki usia yang lebih tinggi dibanding pasien tanpa mortalitas, yang sesuai dengan literatur yang menyatakan bahwa usia merupakan faktor risiko penting untuk mortalitas pneumonia. </w:t>
-      </w:r>
-      <w:r>
-        <w:rPr>
-          <w:b/>
-        </w:rPr>
-        <w:t>Vital signs (Heart rate, Respiration rate, Temperature, Systolic BP)</w:t>
-      </w:r>
-      <w:r>
-        <w:rPr>
-          <w:rFonts w:ascii="Times New Roman" w:hAnsi="Times New Roman"/>
-        </w:rPr>
-        <w:t xml:space="preserve"> menunjukkan variasi dari rentang normal hingga abnormal, mencerminkan spektrum keparahan penyakit. </w:t>
-      </w:r>
-      <w:r>
-        <w:rPr>
-          <w:b/>
-        </w:rPr>
-        <w:t>Parameter laboratorium (WBC, Hemoglobin, Platelet, Total protein, Albumin, Sodium, BUN, CRP)</w:t>
-      </w:r>
-      <w:r>
-        <w:rPr>
-          <w:rFonts w:ascii="Times New Roman" w:hAnsi="Times New Roman"/>
-        </w:rPr>
-        <w:t xml:space="preserve"> menunjukkan variasi yang luas, yang dapat dijelaskan oleh heterogenitas dalam respons inflamasi dan status nutrisi pasien. </w:t>
-      </w:r>
-      <w:r>
-        <w:rPr>
-          <w:b/>
-        </w:rPr>
-        <w:t>Charlson Comorbidity Index (CCI) menunjukkan rata-rata 4.07 dengan standar deviasi 2.03</w:t>
-      </w:r>
-      <w:r>
-        <w:rPr>
-          <w:rFonts w:ascii="Times New Roman" w:hAnsi="Times New Roman"/>
-        </w:rPr>
-        <w:t>, mengindikasikan tingkat komorbiditas sedang hingga tinggi pada populasi penelitian, yang konsisten dengan karakteristik pasien pneumonia usia lanjut.</w:t>
+      <w:r>
+        <w:drawing>
+          <wp:inline xmlns:a="http://schemas.openxmlformats.org/drawingml/2006/main" xmlns:pic="http://schemas.openxmlformats.org/drawingml/2006/picture">
+            <wp:extent cx="5486400" cy="3033813"/>
+            <wp:docPr id="4" name="Picture 4"/>
+            <wp:cNvGraphicFramePr>
+              <a:graphicFrameLocks noChangeAspect="1"/>
+            </wp:cNvGraphicFramePr>
+            <a:graphic>
+              <a:graphicData uri="http://schemas.openxmlformats.org/drawingml/2006/picture">
+                <pic:pic>
+                  <pic:nvPicPr>
+                    <pic:cNvPr id="0" name="6_variabel_kategorikal.png"/>
+                    <pic:cNvPicPr/>
+                  </pic:nvPicPr>
+                  <pic:blipFill>
+                    <a:blip r:embed="rId12"/>
+                    <a:stretch>
+                      <a:fillRect/>
+                    </a:stretch>
+                  </pic:blipFill>
+                  <pic:spPr>
+                    <a:xfrm>
+                      <a:off x="0" y="0"/>
+                      <a:ext cx="5486400" cy="3033813"/>
+                    </a:xfrm>
+                    <a:prstGeom prst="rect"/>
+                  </pic:spPr>
+                </pic:pic>
+              </a:graphicData>
+            </a:graphic>
+          </wp:inline>
+        </w:drawing>
       </w:r>
     </w:p>
     <w:p>
       <w:pPr>
         <w:jc w:val="center"/>
       </w:pPr>
+      <w:r>
+        <w:rPr>
+          <w:i/>
+          <w:sz w:val="20"/>
+        </w:rPr>
+        <w:t>Gambar 4.6 Distribusi Variabel Kategorikal</w:t>
+      </w:r>
     </w:p>
     <w:p>
       <w:r>
         <w:rPr>
           <w:b/>
         </w:rPr>
+        <w:t>Gambar 4.6</w:t>
+      </w:r>
+      <w:r>
+        <w:rPr>
+          <w:rFonts w:ascii="Times New Roman" w:hAnsi="Times New Roman"/>
+        </w:rPr>
+        <w:t xml:space="preserve"> menunjukkan distribusi berbagai variabel kategorikal dalam dataset. Visualisasi ini memberikan gambaran tentang proporsi pasien dengan berbagai karakteristik klinis. Sebagai contoh, dapat dilihat proporsi pasien yang memerlukan oksigen, mengalami shock vital, memiliki gangguan kesadaran, mengalami bedsore, atau memiliki aspirasi. Distribusi ini penting untuk memahami karakteristik populasi penelitian dan dapat membantu dalam interpretasi hasil model.</w:t>
+      </w:r>
+    </w:p>
+    <w:p>
+      <w:pPr>
+        <w:jc w:val="center"/>
+      </w:pPr>
+      <w:r>
+        <w:drawing>
+          <wp:inline xmlns:a="http://schemas.openxmlformats.org/drawingml/2006/main" xmlns:pic="http://schemas.openxmlformats.org/drawingml/2006/picture">
+            <wp:extent cx="5486400" cy="2328958"/>
+            <wp:docPr id="5" name="Picture 5"/>
+            <wp:cNvGraphicFramePr>
+              <a:graphicFrameLocks noChangeAspect="1"/>
+            </wp:cNvGraphicFramePr>
+            <a:graphic>
+              <a:graphicData uri="http://schemas.openxmlformats.org/drawingml/2006/picture">
+                <pic:pic>
+                  <pic:nvPicPr>
+                    <pic:cNvPr id="0" name="7_adl_key_person.png"/>
+                    <pic:cNvPicPr/>
+                  </pic:nvPicPr>
+                  <pic:blipFill>
+                    <a:blip r:embed="rId13"/>
+                    <a:stretch>
+                      <a:fillRect/>
+                    </a:stretch>
+                  </pic:blipFill>
+                  <pic:spPr>
+                    <a:xfrm>
+                      <a:off x="0" y="0"/>
+                      <a:ext cx="5486400" cy="2328958"/>
+                    </a:xfrm>
+                    <a:prstGeom prst="rect"/>
+                  </pic:spPr>
+                </pic:pic>
+              </a:graphicData>
+            </a:graphic>
+          </wp:inline>
+        </w:drawing>
+      </w:r>
+    </w:p>
+    <w:p>
+      <w:pPr>
+        <w:jc w:val="center"/>
+      </w:pPr>
+      <w:r>
+        <w:rPr>
+          <w:i/>
+          <w:sz w:val="20"/>
+        </w:rPr>
+        <w:t>Gambar 4.7 Distribusi ADL Category dan Key Person</w:t>
+      </w:r>
+    </w:p>
+    <w:p>
+      <w:r>
+        <w:rPr>
+          <w:b/>
+        </w:rPr>
+        <w:t>Gambar 4.7</w:t>
+      </w:r>
+      <w:r>
+        <w:rPr>
+          <w:rFonts w:ascii="Times New Roman" w:hAnsi="Times New Roman"/>
+        </w:rPr>
+        <w:t xml:space="preserve"> menunjukkan distribusi ADL Category dan Key Person. ADL Category mencerminkan kemampuan fungsional pasien, yang merupakan faktor penting dalam prognosis. Key Person mencerminkan dukungan sosial yang tersedia untuk pasien, yang juga dapat mempengaruhi outcome. Distribusi ini menunjukkan variasi yang memadai dalam kedua variabel, memungkinkan analisis yang bermakna.</w:t>
+      </w:r>
+    </w:p>
+    <w:p>
+      <w:pPr>
+        <w:jc w:val="center"/>
+      </w:pPr>
+      <w:r>
+        <w:drawing>
+          <wp:inline xmlns:a="http://schemas.openxmlformats.org/drawingml/2006/main" xmlns:pic="http://schemas.openxmlformats.org/drawingml/2006/picture">
+            <wp:extent cx="5486400" cy="2326886"/>
+            <wp:docPr id="6" name="Picture 6"/>
+            <wp:cNvGraphicFramePr>
+              <a:graphicFrameLocks noChangeAspect="1"/>
+            </wp:cNvGraphicFramePr>
+            <a:graphic>
+              <a:graphicData uri="http://schemas.openxmlformats.org/drawingml/2006/picture">
+                <pic:pic>
+                  <pic:nvPicPr>
+                    <pic:cNvPr id="0" name="4_distribusi_usia.png"/>
+                    <pic:cNvPicPr/>
+                  </pic:nvPicPr>
+                  <pic:blipFill>
+                    <a:blip r:embed="rId14"/>
+                    <a:stretch>
+                      <a:fillRect/>
+                    </a:stretch>
+                  </pic:blipFill>
+                  <pic:spPr>
+                    <a:xfrm>
+                      <a:off x="0" y="0"/>
+                      <a:ext cx="5486400" cy="2326886"/>
+                    </a:xfrm>
+                    <a:prstGeom prst="rect"/>
+                  </pic:spPr>
+                </pic:pic>
+              </a:graphicData>
+            </a:graphic>
+          </wp:inline>
+        </w:drawing>
+      </w:r>
+    </w:p>
+    <w:p>
+      <w:pPr>
+        <w:jc w:val="center"/>
+      </w:pPr>
+      <w:r>
+        <w:rPr>
+          <w:i/>
+          <w:sz w:val="20"/>
+        </w:rPr>
+        <w:t>Gambar 4.4 Distribusi Usia Pasien</w:t>
+      </w:r>
+    </w:p>
+    <w:p>
+      <w:r>
+        <w:rPr>
+          <w:b/>
+        </w:rPr>
+        <w:t xml:space="preserve">Variabel Numerik: </w:t>
+      </w:r>
+      <w:r>
+        <w:rPr>
+          <w:rFonts w:ascii="Times New Roman" w:hAnsi="Times New Roman"/>
+        </w:rPr>
+        <w:t xml:space="preserve">Analisis variabel numerik menunjukkan karakteristik sebagai berikut: </w:t>
+      </w:r>
+      <w:r>
+        <w:rPr>
+          <w:b/>
+        </w:rPr>
+        <w:t>BMI menunjukkan rata-rata 20.61 dengan standar deviasi 2.62</w:t>
+      </w:r>
+      <w:r>
+        <w:rPr>
+          <w:rFonts w:ascii="Times New Roman" w:hAnsi="Times New Roman"/>
+        </w:rPr>
+        <w:t xml:space="preserve">, yang mengindikasikan bahwa sebagian besar pasien memiliki BMI rendah, kemungkinan terkait dengan malnutrisi yang sering terjadi pada pasien pneumonia usia lanjut. </w:t>
+      </w:r>
+      <w:r>
+        <w:rPr>
+          <w:b/>
+        </w:rPr>
+        <w:t>Gambar 4.4</w:t>
+      </w:r>
+      <w:r>
+        <w:rPr>
+          <w:rFonts w:ascii="Times New Roman" w:hAnsi="Times New Roman"/>
+        </w:rPr>
+        <w:t xml:space="preserve"> menunjukkan distribusi usia pasien dengan rata-rata 77.64 tahun, yang konsisten dengan karakteristik populasi geriatri. Box plot menunjukkan bahwa pasien dengan mortalitas cenderung memiliki usia yang lebih tinggi dibanding pasien tanpa mortalitas, yang sesuai dengan literatur yang menyatakan bahwa usia merupakan faktor risiko penting untuk mortalitas pneumonia. </w:t>
+      </w:r>
+      <w:r>
+        <w:rPr>
+          <w:b/>
+        </w:rPr>
+        <w:t>Vital signs (Heart rate, Respiration rate, Temperature, Systolic BP)</w:t>
+      </w:r>
+      <w:r>
+        <w:rPr>
+          <w:rFonts w:ascii="Times New Roman" w:hAnsi="Times New Roman"/>
+        </w:rPr>
+        <w:t xml:space="preserve"> menunjukkan variasi dari rentang normal hingga abnormal, mencerminkan spektrum keparahan penyakit. </w:t>
+      </w:r>
+      <w:r>
+        <w:rPr>
+          <w:b/>
+        </w:rPr>
+        <w:t>Parameter laboratorium (WBC, Hemoglobin, Platelet, Total protein, Albumin, Sodium, BUN, CRP)</w:t>
+      </w:r>
+      <w:r>
+        <w:rPr>
+          <w:rFonts w:ascii="Times New Roman" w:hAnsi="Times New Roman"/>
+        </w:rPr>
+        <w:t xml:space="preserve"> menunjukkan variasi yang luas, yang dapat dijelaskan oleh heterogenitas dalam respons inflamasi dan status nutrisi pasien. </w:t>
+      </w:r>
+      <w:r>
+        <w:rPr>
+          <w:b/>
+        </w:rPr>
+        <w:t>Charlson Comorbidity Index (CCI) menunjukkan rata-rata 4.07 dengan standar deviasi 2.03</w:t>
+      </w:r>
+      <w:r>
+        <w:rPr>
+          <w:rFonts w:ascii="Times New Roman" w:hAnsi="Times New Roman"/>
+        </w:rPr>
+        <w:t>, mengindikasikan tingkat komorbiditas sedang hingga tinggi pada populasi penelitian, yang konsisten dengan karakteristik pasien pneumonia usia lanjut.</w:t>
+      </w:r>
+    </w:p>
+    <w:p>
+      <w:pPr>
+        <w:jc w:val="center"/>
+      </w:pPr>
+      <w:r>
+        <w:drawing>
+          <wp:inline xmlns:a="http://schemas.openxmlformats.org/drawingml/2006/main" xmlns:pic="http://schemas.openxmlformats.org/drawingml/2006/picture">
+            <wp:extent cx="5486400" cy="4936766"/>
+            <wp:docPr id="7" name="Picture 7"/>
+            <wp:cNvGraphicFramePr>
+              <a:graphicFrameLocks noChangeAspect="1"/>
+            </wp:cNvGraphicFramePr>
+            <a:graphic>
+              <a:graphicData uri="http://schemas.openxmlformats.org/drawingml/2006/picture">
+                <pic:pic>
+                  <pic:nvPicPr>
+                    <pic:cNvPr id="0" name="5_heatmap_korelasi.png"/>
+                    <pic:cNvPicPr/>
+                  </pic:nvPicPr>
+                  <pic:blipFill>
+                    <a:blip r:embed="rId15"/>
+                    <a:stretch>
+                      <a:fillRect/>
+                    </a:stretch>
+                  </pic:blipFill>
+                  <pic:spPr>
+                    <a:xfrm>
+                      <a:off x="0" y="0"/>
+                      <a:ext cx="5486400" cy="4936766"/>
+                    </a:xfrm>
+                    <a:prstGeom prst="rect"/>
+                  </pic:spPr>
+                </pic:pic>
+              </a:graphicData>
+            </a:graphic>
+          </wp:inline>
+        </w:drawing>
+      </w:r>
+    </w:p>
+    <w:p>
+      <w:pPr>
+        <w:jc w:val="center"/>
+      </w:pPr>
+      <w:r>
+        <w:rPr>
+          <w:i/>
+          <w:sz w:val="20"/>
+        </w:rPr>
+        <w:t>Gambar 4.5 Heatmap Korelasi Antar Variabel Numerik</w:t>
+      </w:r>
+    </w:p>
+    <w:p>
+      <w:r>
+        <w:rPr>
+          <w:b/>
+        </w:rPr>
         <w:t>Gambar 4.5</w:t>
       </w:r>
       <w:r>
@@ -418,6 +815,201 @@
           <w:rFonts w:ascii="Times New Roman" w:hAnsi="Times New Roman"/>
         </w:rPr>
         <w:t xml:space="preserve"> menunjukkan heatmap korelasi antar variabel numerik. Korelasi yang tinggi (mendekati 1 atau -1) menunjukkan hubungan linear yang kuat, sedangkan korelasi yang rendah (mendekati 0) menunjukkan hubungan yang lemah. Beberapa temuan penting dari heatmap ini: (1) Usia menunjukkan korelasi positif dengan CCI, yang konsisten dengan fakta bahwa komorbiditas meningkat seiring bertambahnya usia; (2) Parameter laboratorium seperti Albumin dan Total protein menunjukkan korelasi positif, yang mencerminkan status nutrisi; (3) CRP menunjukkan korelasi dengan beberapa parameter inflamasi, yang sesuai dengan perannya sebagai marker inflamasi; (4) Mortalitas menunjukkan korelasi dengan beberapa variabel, namun korelasi tidak terlalu kuat, menunjukkan bahwa prediksi mortalitas memerlukan kombinasi dari berbagai faktor.</w:t>
+      </w:r>
+    </w:p>
+    <w:p>
+      <w:pPr>
+        <w:jc w:val="center"/>
+      </w:pPr>
+      <w:r>
+        <w:drawing>
+          <wp:inline xmlns:a="http://schemas.openxmlformats.org/drawingml/2006/main" xmlns:pic="http://schemas.openxmlformats.org/drawingml/2006/picture">
+            <wp:extent cx="5486400" cy="3035400"/>
+            <wp:docPr id="8" name="Picture 8"/>
+            <wp:cNvGraphicFramePr>
+              <a:graphicFrameLocks noChangeAspect="1"/>
+            </wp:cNvGraphicFramePr>
+            <a:graphic>
+              <a:graphicData uri="http://schemas.openxmlformats.org/drawingml/2006/picture">
+                <pic:pic>
+                  <pic:nvPicPr>
+                    <pic:cNvPr id="0" name="9_parameter_laboratorium.png"/>
+                    <pic:cNvPicPr/>
+                  </pic:nvPicPr>
+                  <pic:blipFill>
+                    <a:blip r:embed="rId16"/>
+                    <a:stretch>
+                      <a:fillRect/>
+                    </a:stretch>
+                  </pic:blipFill>
+                  <pic:spPr>
+                    <a:xfrm>
+                      <a:off x="0" y="0"/>
+                      <a:ext cx="5486400" cy="3035400"/>
+                    </a:xfrm>
+                    <a:prstGeom prst="rect"/>
+                  </pic:spPr>
+                </pic:pic>
+              </a:graphicData>
+            </a:graphic>
+          </wp:inline>
+        </w:drawing>
+      </w:r>
+    </w:p>
+    <w:p>
+      <w:pPr>
+        <w:jc w:val="center"/>
+      </w:pPr>
+      <w:r>
+        <w:rPr>
+          <w:i/>
+          <w:sz w:val="20"/>
+        </w:rPr>
+        <w:t>Gambar 4.8 Distribusi Parameter Laboratorium</w:t>
+      </w:r>
+    </w:p>
+    <w:p>
+      <w:r>
+        <w:rPr>
+          <w:b/>
+        </w:rPr>
+        <w:t>Gambar 4.8</w:t>
+      </w:r>
+      <w:r>
+        <w:rPr>
+          <w:rFonts w:ascii="Times New Roman" w:hAnsi="Times New Roman"/>
+        </w:rPr>
+        <w:t xml:space="preserve"> menunjukkan distribusi berbagai parameter laboratorium yang penting dalam penilaian pasien pneumonia. Setiap histogram menunjukkan distribusi nilai parameter tersebut, dengan garis merah menunjukkan mean dan memberikan gambaran tentang variabilitas nilai. Parameter seperti WBC dan CRP menunjukkan variasi yang luas, mencerminkan spektrum keparahan inflamasi. Albumin dan Hemoglobin menunjukkan distribusi yang relatif normal, dengan beberapa pasien menunjukkan nilai rendah yang mengindikasikan malnutrisi atau anemia.</w:t>
+      </w:r>
+    </w:p>
+    <w:p>
+      <w:pPr>
+        <w:jc w:val="center"/>
+      </w:pPr>
+      <w:r>
+        <w:drawing>
+          <wp:inline xmlns:a="http://schemas.openxmlformats.org/drawingml/2006/main" xmlns:pic="http://schemas.openxmlformats.org/drawingml/2006/picture">
+            <wp:extent cx="4572000" cy="3647136"/>
+            <wp:docPr id="9" name="Picture 9"/>
+            <wp:cNvGraphicFramePr>
+              <a:graphicFrameLocks noChangeAspect="1"/>
+            </wp:cNvGraphicFramePr>
+            <a:graphic>
+              <a:graphicData uri="http://schemas.openxmlformats.org/drawingml/2006/picture">
+                <pic:pic>
+                  <pic:nvPicPr>
+                    <pic:cNvPr id="0" name="8_scatter_usia_los.png"/>
+                    <pic:cNvPicPr/>
+                  </pic:nvPicPr>
+                  <pic:blipFill>
+                    <a:blip r:embed="rId17"/>
+                    <a:stretch>
+                      <a:fillRect/>
+                    </a:stretch>
+                  </pic:blipFill>
+                  <pic:spPr>
+                    <a:xfrm>
+                      <a:off x="0" y="0"/>
+                      <a:ext cx="4572000" cy="3647136"/>
+                    </a:xfrm>
+                    <a:prstGeom prst="rect"/>
+                  </pic:spPr>
+                </pic:pic>
+              </a:graphicData>
+            </a:graphic>
+          </wp:inline>
+        </w:drawing>
+      </w:r>
+    </w:p>
+    <w:p>
+      <w:pPr>
+        <w:jc w:val="center"/>
+      </w:pPr>
+      <w:r>
+        <w:rPr>
+          <w:i/>
+          <w:sz w:val="20"/>
+        </w:rPr>
+        <w:t>Gambar 4.9 Hubungan Usia dan Length of Stay berdasarkan Mortalitas</w:t>
+      </w:r>
+    </w:p>
+    <w:p>
+      <w:r>
+        <w:rPr>
+          <w:b/>
+        </w:rPr>
+        <w:t>Gambar 4.9</w:t>
+      </w:r>
+      <w:r>
+        <w:rPr>
+          <w:rFonts w:ascii="Times New Roman" w:hAnsi="Times New Roman"/>
+        </w:rPr>
+        <w:t xml:space="preserve"> menunjukkan scatter plot hubungan antara usia dan length of stay, dengan warna yang berbeda untuk pasien dengan dan tanpa mortalitas. Visualisasi ini menunjukkan bahwa: (1) Tidak ada hubungan linear yang kuat antara usia dan LOS, menunjukkan bahwa faktor lain juga mempengaruhi LOS; (2) Pasien dengan mortalitas (merah) tersebar di berbagai usia dan LOS, menunjukkan bahwa mortalitas tidak hanya dipengaruhi oleh usia atau LOS saja; (3) Terdapat beberapa outlier dengan LOS yang sangat panjang, yang mungkin terkait dengan komplikasi atau kondisi khusus.</w:t>
+      </w:r>
+    </w:p>
+    <w:p>
+      <w:pPr>
+        <w:jc w:val="center"/>
+      </w:pPr>
+      <w:r>
+        <w:drawing>
+          <wp:inline xmlns:a="http://schemas.openxmlformats.org/drawingml/2006/main" xmlns:pic="http://schemas.openxmlformats.org/drawingml/2006/picture">
+            <wp:extent cx="5486400" cy="3034834"/>
+            <wp:docPr id="10" name="Picture 10"/>
+            <wp:cNvGraphicFramePr>
+              <a:graphicFrameLocks noChangeAspect="1"/>
+            </wp:cNvGraphicFramePr>
+            <a:graphic>
+              <a:graphicData uri="http://schemas.openxmlformats.org/drawingml/2006/picture">
+                <pic:pic>
+                  <pic:nvPicPr>
+                    <pic:cNvPr id="0" name="10_mortalitas_kategorikal.png"/>
+                    <pic:cNvPicPr/>
+                  </pic:nvPicPr>
+                  <pic:blipFill>
+                    <a:blip r:embed="rId18"/>
+                    <a:stretch>
+                      <a:fillRect/>
+                    </a:stretch>
+                  </pic:blipFill>
+                  <pic:spPr>
+                    <a:xfrm>
+                      <a:off x="0" y="0"/>
+                      <a:ext cx="5486400" cy="3034834"/>
+                    </a:xfrm>
+                    <a:prstGeom prst="rect"/>
+                  </pic:spPr>
+                </pic:pic>
+              </a:graphicData>
+            </a:graphic>
+          </wp:inline>
+        </w:drawing>
+      </w:r>
+    </w:p>
+    <w:p>
+      <w:pPr>
+        <w:jc w:val="center"/>
+      </w:pPr>
+      <w:r>
+        <w:rPr>
+          <w:i/>
+          <w:sz w:val="20"/>
+        </w:rPr>
+        <w:t>Gambar 4.10 Perbandingan Mortalitas berdasarkan Variabel Kategorikal</w:t>
+      </w:r>
+    </w:p>
+    <w:p>
+      <w:r>
+        <w:rPr>
+          <w:b/>
+        </w:rPr>
+        <w:t>Gambar 4.10</w:t>
+      </w:r>
+      <w:r>
+        <w:rPr>
+          <w:rFonts w:ascii="Times New Roman" w:hAnsi="Times New Roman"/>
+        </w:rPr>
+        <w:t xml:space="preserve"> menunjukkan perbandingan mortalitas berdasarkan berbagai variabel kategorikal. Visualisasi ini sangat penting karena menunjukkan hubungan antara faktor risiko dan outcome. Sebagai contoh, dapat dilihat bahwa pasien dengan shock vital, LOC, atau bedsore memiliki proporsi mortalitas yang lebih tinggi dibanding pasien tanpa kondisi tersebut. Visualisasi ini memberikan insight tentang faktor-faktor yang paling berpengaruh terhadap mortalitas, yang dapat digunakan untuk validasi hasil model dan pemahaman yang lebih baik tentang patofisiologi penyakit.</w:t>
       </w:r>
     </w:p>
     <w:p>
@@ -1172,101 +1764,6 @@
           <w:rFonts w:ascii="Times New Roman" w:hAnsi="Times New Roman"/>
         </w:rPr>
         <w:t>Model alternatif Extra Tree Regressor juga ditraining untuk validasi dan perbandingan performa dengan LightGBM. Perbandingan ini memungkinkan evaluasi robust terhadap pilihan algoritma dan memastikan bahwa hasil yang diperoleh tidak hanya spesifik untuk satu algoritma tertentu.</w:t>
-      </w:r>
-    </w:p>
-    <w:p>
-      <w:pPr>
-        <w:jc w:val="center"/>
-      </w:pPr>
-    </w:p>
-    <w:p>
-      <w:r>
-        <w:rPr>
-          <w:b/>
-        </w:rPr>
-        <w:t>Gambar 4.6</w:t>
-      </w:r>
-      <w:r>
-        <w:rPr>
-          <w:rFonts w:ascii="Times New Roman" w:hAnsi="Times New Roman"/>
-        </w:rPr>
-        <w:t xml:space="preserve"> menunjukkan distribusi berbagai variabel kategorikal dalam dataset. Visualisasi ini memberikan gambaran tentang proporsi pasien dengan berbagai karakteristik klinis. Sebagai contoh, dapat dilihat proporsi pasien yang memerlukan oksigen, mengalami shock vital, memiliki gangguan kesadaran, mengalami bedsore, atau memiliki aspirasi. Distribusi ini penting untuk memahami karakteristik populasi penelitian dan dapat membantu dalam interpretasi hasil model.</w:t>
-      </w:r>
-    </w:p>
-    <w:p>
-      <w:pPr>
-        <w:jc w:val="center"/>
-      </w:pPr>
-    </w:p>
-    <w:p>
-      <w:r>
-        <w:rPr>
-          <w:b/>
-        </w:rPr>
-        <w:t>Gambar 4.7</w:t>
-      </w:r>
-      <w:r>
-        <w:rPr>
-          <w:rFonts w:ascii="Times New Roman" w:hAnsi="Times New Roman"/>
-        </w:rPr>
-        <w:t xml:space="preserve"> menunjukkan distribusi ADL Category dan Key Person. ADL Category mencerminkan kemampuan fungsional pasien, yang merupakan faktor penting dalam prognosis. Key Person mencerminkan dukungan sosial yang tersedia untuk pasien, yang juga dapat mempengaruhi outcome. Distribusi ini menunjukkan variasi yang memadai dalam kedua variabel, memungkinkan analisis yang bermakna.</w:t>
-      </w:r>
-    </w:p>
-    <w:p>
-      <w:pPr>
-        <w:jc w:val="center"/>
-      </w:pPr>
-    </w:p>
-    <w:p>
-      <w:r>
-        <w:rPr>
-          <w:b/>
-        </w:rPr>
-        <w:t>Gambar 4.8</w:t>
-      </w:r>
-      <w:r>
-        <w:rPr>
-          <w:rFonts w:ascii="Times New Roman" w:hAnsi="Times New Roman"/>
-        </w:rPr>
-        <w:t xml:space="preserve"> menunjukkan scatter plot hubungan antara usia dan length of stay, dengan warna yang berbeda untuk pasien dengan dan tanpa mortalitas. Visualisasi ini menunjukkan bahwa: (1) Tidak ada hubungan linear yang kuat antara usia dan LOS, menunjukkan bahwa faktor lain juga mempengaruhi LOS; (2) Pasien dengan mortalitas (merah) tersebar di berbagai usia dan LOS, menunjukkan bahwa mortalitas tidak hanya dipengaruhi oleh usia atau LOS saja; (3) Terdapat beberapa outlier dengan LOS yang sangat panjang, yang mungkin terkait dengan komplikasi atau kondisi khusus.</w:t>
-      </w:r>
-    </w:p>
-    <w:p>
-      <w:pPr>
-        <w:jc w:val="center"/>
-      </w:pPr>
-    </w:p>
-    <w:p>
-      <w:r>
-        <w:rPr>
-          <w:b/>
-        </w:rPr>
-        <w:t>Gambar 4.9</w:t>
-      </w:r>
-      <w:r>
-        <w:rPr>
-          <w:rFonts w:ascii="Times New Roman" w:hAnsi="Times New Roman"/>
-        </w:rPr>
-        <w:t xml:space="preserve"> menunjukkan distribusi berbagai parameter laboratorium yang penting dalam penilaian pasien pneumonia. Setiap histogram menunjukkan distribusi nilai parameter tersebut, dengan garis merah menunjukkan mean dan memberikan gambaran tentang variabilitas nilai. Parameter seperti WBC dan CRP menunjukkan variasi yang luas, mencerminkan spektrum keparahan inflamasi. Albumin dan Hemoglobin menunjukkan distribusi yang relatif normal, dengan beberapa pasien menunjukkan nilai rendah yang mengindikasikan malnutrisi atau anemia.</w:t>
-      </w:r>
-    </w:p>
-    <w:p>
-      <w:pPr>
-        <w:jc w:val="center"/>
-      </w:pPr>
-    </w:p>
-    <w:p>
-      <w:r>
-        <w:rPr>
-          <w:b/>
-        </w:rPr>
-        <w:t>Gambar 4.10</w:t>
-      </w:r>
-      <w:r>
-        <w:rPr>
-          <w:rFonts w:ascii="Times New Roman" w:hAnsi="Times New Roman"/>
-        </w:rPr>
-        <w:t xml:space="preserve"> menunjukkan perbandingan mortalitas berdasarkan berbagai variabel kategorikal. Visualisasi ini sangat penting karena menunjukkan hubungan antara faktor risiko dan outcome. Sebagai contoh, dapat dilihat bahwa pasien dengan shock vital, LOC, atau bedsore memiliki proporsi mortalitas yang lebih tinggi dibanding pasien tanpa kondisi tersebut. Visualisasi ini memberikan insight tentang faktor-faktor yang paling berpengaruh terhadap mortalitas, yang dapat digunakan untuk validasi hasil model dan pemahaman yang lebih baik tentang patofisiologi penyakit.</w:t>
       </w:r>
     </w:p>
     <w:p>

</xml_diff>